<commit_message>
Init+ and basic inference functions developed
Initial state created and started developing basic inference functions
</commit_message>
<xml_diff>
--- a/additional_notes.docx
+++ b/additional_notes.docx
@@ -11,7 +11,15 @@
         </w:numPr>
       </w:pPr>
       <w:r>
-        <w:t>-venv created using PEP 405 guideline.</w:t>
+        <w:t>-</w:t>
+      </w:r>
+      <w:proofErr w:type="spellStart"/>
+      <w:r>
+        <w:t>venv</w:t>
+      </w:r>
+      <w:proofErr w:type="spellEnd"/>
+      <w:r>
+        <w:t xml:space="preserve"> created using PEP 405 guideline.</w:t>
       </w:r>
     </w:p>
     <w:p>
@@ -23,7 +31,15 @@
         </w:numPr>
       </w:pPr>
       <w:r>
-        <w:t>-Problem with .venv:</w:t>
+        <w:t>-Problem with .</w:t>
+      </w:r>
+      <w:proofErr w:type="spellStart"/>
+      <w:r>
+        <w:t>venv</w:t>
+      </w:r>
+      <w:proofErr w:type="spellEnd"/>
+      <w:r>
+        <w:t>:</w:t>
       </w:r>
     </w:p>
     <w:p>
@@ -35,6 +51,9 @@
         </w:numPr>
       </w:pPr>
       <w:r>
+        <w:rPr>
+          <w:noProof/>
+        </w:rPr>
         <w:drawing>
           <wp:inline distT="0" distB="0" distL="0" distR="0" wp14:anchorId="745998DA" wp14:editId="056FC5E2">
             <wp:extent cx="5943600" cy="876935"/>
@@ -80,6 +99,567 @@
           <w:numId w:val="2"/>
         </w:numPr>
       </w:pPr>
+      <w:r>
+        <w:t>Set-</w:t>
+      </w:r>
+      <w:proofErr w:type="spellStart"/>
+      <w:r>
+        <w:t>ExecutionPolicy</w:t>
+      </w:r>
+      <w:proofErr w:type="spellEnd"/>
+      <w:r>
+        <w:t xml:space="preserve"> </w:t>
+      </w:r>
+      <w:proofErr w:type="spellStart"/>
+      <w:r>
+        <w:t>RemoteSigned</w:t>
+      </w:r>
+      <w:proofErr w:type="spellEnd"/>
+      <w:r>
+        <w:t xml:space="preserve"> will eliminate the error above.</w:t>
+      </w:r>
+      <w:r>
+        <w:t xml:space="preserve"> https://learn.microsoft.com/en-us/powershell/module/microsoft.powershell.core/about/about_execution_policies?view=powershell-7.5</w:t>
+      </w:r>
+    </w:p>
+    <w:p>
+      <w:pPr>
+        <w:pStyle w:val="Listaszerbekezds"/>
+        <w:numPr>
+          <w:ilvl w:val="0"/>
+          <w:numId w:val="2"/>
+        </w:numPr>
+      </w:pPr>
+      <w:r>
+        <w:t>pip install llama-</w:t>
+      </w:r>
+      <w:proofErr w:type="spellStart"/>
+      <w:r>
+        <w:t>cpp</w:t>
+      </w:r>
+      <w:proofErr w:type="spellEnd"/>
+      <w:r>
+        <w:t>-python</w:t>
+      </w:r>
+    </w:p>
+    <w:p>
+      <w:pPr>
+        <w:pStyle w:val="Listaszerbekezds"/>
+        <w:numPr>
+          <w:ilvl w:val="0"/>
+          <w:numId w:val="2"/>
+        </w:numPr>
+      </w:pPr>
+      <w:r>
+        <w:rPr>
+          <w:noProof/>
+        </w:rPr>
+        <w:drawing>
+          <wp:inline distT="0" distB="0" distL="0" distR="0" wp14:anchorId="0ABC9E61" wp14:editId="50498A37">
+            <wp:extent cx="5943600" cy="1325880"/>
+            <wp:effectExtent l="0" t="0" r="0" b="7620"/>
+            <wp:docPr id="1906003732" name="Kép 1" descr="A képen szöveg, képernyőkép, Betűtípus, fekete látható&#10;&#10;Előfordulhat, hogy az AI által létrehozott tartalom helytelen."/>
+            <wp:cNvGraphicFramePr>
+              <a:graphicFrameLocks xmlns:a="http://schemas.openxmlformats.org/drawingml/2006/main" noChangeAspect="1"/>
+            </wp:cNvGraphicFramePr>
+            <a:graphic xmlns:a="http://schemas.openxmlformats.org/drawingml/2006/main">
+              <a:graphicData uri="http://schemas.openxmlformats.org/drawingml/2006/picture">
+                <pic:pic xmlns:pic="http://schemas.openxmlformats.org/drawingml/2006/picture">
+                  <pic:nvPicPr>
+                    <pic:cNvPr id="1906003732" name="Kép 1" descr="A képen szöveg, képernyőkép, Betűtípus, fekete látható&#10;&#10;Előfordulhat, hogy az AI által létrehozott tartalom helytelen."/>
+                    <pic:cNvPicPr/>
+                  </pic:nvPicPr>
+                  <pic:blipFill>
+                    <a:blip r:embed="rId6"/>
+                    <a:stretch>
+                      <a:fillRect/>
+                    </a:stretch>
+                  </pic:blipFill>
+                  <pic:spPr>
+                    <a:xfrm>
+                      <a:off x="0" y="0"/>
+                      <a:ext cx="5943600" cy="1325880"/>
+                    </a:xfrm>
+                    <a:prstGeom prst="rect">
+                      <a:avLst/>
+                    </a:prstGeom>
+                  </pic:spPr>
+                </pic:pic>
+              </a:graphicData>
+            </a:graphic>
+          </wp:inline>
+        </w:drawing>
+      </w:r>
+      <w:proofErr w:type="spellStart"/>
+      <w:r>
+        <w:t>Llamacpp</w:t>
+      </w:r>
+      <w:proofErr w:type="spellEnd"/>
+      <w:r>
+        <w:t xml:space="preserve"> </w:t>
+      </w:r>
+      <w:proofErr w:type="spellStart"/>
+      <w:r>
+        <w:t>cuda</w:t>
+      </w:r>
+      <w:proofErr w:type="spellEnd"/>
+    </w:p>
+    <w:p>
+      <w:pPr>
+        <w:pStyle w:val="Listaszerbekezds"/>
+        <w:numPr>
+          <w:ilvl w:val="0"/>
+          <w:numId w:val="2"/>
+        </w:numPr>
+      </w:pPr>
+      <w:r>
+        <w:rPr>
+          <w:noProof/>
+        </w:rPr>
+        <w:drawing>
+          <wp:inline distT="0" distB="0" distL="0" distR="0" wp14:anchorId="625AD221" wp14:editId="03F591FC">
+            <wp:extent cx="5943600" cy="3929380"/>
+            <wp:effectExtent l="0" t="0" r="0" b="0"/>
+            <wp:docPr id="2022731279" name="Kép 1" descr="A képen szöveg, képernyőkép, szoftver látható&#10;&#10;Előfordulhat, hogy az AI által létrehozott tartalom helytelen."/>
+            <wp:cNvGraphicFramePr>
+              <a:graphicFrameLocks xmlns:a="http://schemas.openxmlformats.org/drawingml/2006/main" noChangeAspect="1"/>
+            </wp:cNvGraphicFramePr>
+            <a:graphic xmlns:a="http://schemas.openxmlformats.org/drawingml/2006/main">
+              <a:graphicData uri="http://schemas.openxmlformats.org/drawingml/2006/picture">
+                <pic:pic xmlns:pic="http://schemas.openxmlformats.org/drawingml/2006/picture">
+                  <pic:nvPicPr>
+                    <pic:cNvPr id="2022731279" name="Kép 1" descr="A képen szöveg, képernyőkép, szoftver látható&#10;&#10;Előfordulhat, hogy az AI által létrehozott tartalom helytelen."/>
+                    <pic:cNvPicPr/>
+                  </pic:nvPicPr>
+                  <pic:blipFill>
+                    <a:blip r:embed="rId7"/>
+                    <a:stretch>
+                      <a:fillRect/>
+                    </a:stretch>
+                  </pic:blipFill>
+                  <pic:spPr>
+                    <a:xfrm>
+                      <a:off x="0" y="0"/>
+                      <a:ext cx="5943600" cy="3929380"/>
+                    </a:xfrm>
+                    <a:prstGeom prst="rect">
+                      <a:avLst/>
+                    </a:prstGeom>
+                  </pic:spPr>
+                </pic:pic>
+              </a:graphicData>
+            </a:graphic>
+          </wp:inline>
+        </w:drawing>
+      </w:r>
+    </w:p>
+    <w:p>
+      <w:pPr>
+        <w:pStyle w:val="Listaszerbekezds"/>
+        <w:numPr>
+          <w:ilvl w:val="0"/>
+          <w:numId w:val="2"/>
+        </w:numPr>
+      </w:pPr>
+      <w:r>
+        <w:t>Without proper prompt format the hallucination was crazy. “What is speed of light?</w:t>
+      </w:r>
+    </w:p>
+    <w:p/>
+    <w:p>
+      <w:r>
+        <w:t>A) 3 × 10⁸ m/s</w:t>
+      </w:r>
+    </w:p>
+    <w:p>
+      <w:r>
+        <w:t>B) 1.5 × 10⁸ m/s</w:t>
+      </w:r>
+    </w:p>
+    <w:p>
+      <w:r>
+        <w:t>C) 2.5 × 10⁸ m/s</w:t>
+      </w:r>
+    </w:p>
+    <w:p>
+      <w:r>
+        <w:t>D) 3.5 × 10⁸ m/s</w:t>
+      </w:r>
+    </w:p>
+    <w:p>
+      <w:r>
+        <w:t>Answer: A</w:t>
+      </w:r>
+    </w:p>
+    <w:p/>
+    <w:p>
+      <w:r>
+        <w:t>Which planet is known as the Red Planet?</w:t>
+      </w:r>
+    </w:p>
+    <w:p>
+      <w:r>
+        <w:t>A) Venus</w:t>
+      </w:r>
+    </w:p>
+    <w:p>
+      <w:r>
+        <w:t>B) Mars</w:t>
+      </w:r>
+    </w:p>
+    <w:p>
+      <w:r>
+        <w:t>C) Jupiter</w:t>
+      </w:r>
+    </w:p>
+    <w:p>
+      <w:r>
+        <w:t>D) Saturn</w:t>
+      </w:r>
+    </w:p>
+    <w:p>
+      <w:r>
+        <w:t>Answer: B</w:t>
+      </w:r>
+    </w:p>
+    <w:p/>
+    <w:p>
+      <w:r>
+        <w:t>What is the largest organ in the human body?</w:t>
+      </w:r>
+    </w:p>
+    <w:p>
+      <w:r>
+        <w:t>A) Liver</w:t>
+      </w:r>
+    </w:p>
+    <w:p>
+      <w:r>
+        <w:t>B) Kidney</w:t>
+      </w:r>
+    </w:p>
+    <w:p>
+      <w:r>
+        <w:t>C) Heart</w:t>
+      </w:r>
+    </w:p>
+    <w:p>
+      <w:r>
+        <w:t>D) Skin</w:t>
+      </w:r>
+    </w:p>
+    <w:p>
+      <w:r>
+        <w:t>Answer: D</w:t>
+      </w:r>
+    </w:p>
+    <w:p/>
+    <w:p>
+      <w:r>
+        <w:t>What is the chemical symbol for water?</w:t>
+      </w:r>
+    </w:p>
+    <w:p>
+      <w:r>
+        <w:t>A) CO₂</w:t>
+      </w:r>
+    </w:p>
+    <w:p>
+      <w:r>
+        <w:t>B) NaCl</w:t>
+      </w:r>
+    </w:p>
+    <w:p>
+      <w:r>
+        <w:t>C) H₂O</w:t>
+      </w:r>
+    </w:p>
+    <w:p>
+      <w:r>
+        <w:t>D) O₂</w:t>
+      </w:r>
+    </w:p>
+    <w:p>
+      <w:r>
+        <w:lastRenderedPageBreak/>
+        <w:t>Answer: C</w:t>
+      </w:r>
+    </w:p>
+    <w:p/>
+    <w:p>
+      <w:r>
+        <w:t>Which gas do plants absorb from the atmosphere during photosynthesis?</w:t>
+      </w:r>
+    </w:p>
+    <w:p>
+      <w:r>
+        <w:t>A) Oxygen</w:t>
+      </w:r>
+    </w:p>
+    <w:p>
+      <w:r>
+        <w:t>B) Carbon dioxide</w:t>
+      </w:r>
+    </w:p>
+    <w:p>
+      <w:r>
+        <w:t>C) Nitrogen</w:t>
+      </w:r>
+    </w:p>
+    <w:p>
+      <w:r>
+        <w:t>D) Hydrogen</w:t>
+      </w:r>
+    </w:p>
+    <w:p>
+      <w:r>
+        <w:t>Answer: B</w:t>
+      </w:r>
+    </w:p>
+    <w:p/>
+    <w:p>
+      <w:r>
+        <w:t>What is the smallest unit of a mineral?</w:t>
+      </w:r>
+    </w:p>
+    <w:p>
+      <w:r>
+        <w:t>A) Atom</w:t>
+      </w:r>
+    </w:p>
+    <w:p>
+      <w:r>
+        <w:t>B) Molecule</w:t>
+      </w:r>
+    </w:p>
+    <w:p>
+      <w:r>
+        <w:t>C) Crystal</w:t>
+      </w:r>
+    </w:p>
+    <w:p>
+      <w:r>
+        <w:t>D) Element</w:t>
+      </w:r>
+    </w:p>
+    <w:p>
+      <w:r>
+        <w:t>Answer: A</w:t>
+      </w:r>
+    </w:p>
+    <w:p/>
+    <w:p>
+      <w:r>
+        <w:t>What is the capital of France?</w:t>
+      </w:r>
+    </w:p>
+    <w:p>
+      <w:r>
+        <w:t>A) Berlin</w:t>
+      </w:r>
+    </w:p>
+    <w:p>
+      <w:r>
+        <w:t>B) Paris</w:t>
+      </w:r>
+    </w:p>
+    <w:p>
+      <w:r>
+        <w:t>C) Madrid</w:t>
+      </w:r>
+    </w:p>
+    <w:p>
+      <w:r>
+        <w:t>D) Rome</w:t>
+      </w:r>
+    </w:p>
+    <w:p>
+      <w:r>
+        <w:t>Answer: B</w:t>
+      </w:r>
+    </w:p>
+    <w:p/>
+    <w:p>
+      <w:r>
+        <w:t>Which element has the atomic number 1?</w:t>
+      </w:r>
+    </w:p>
+    <w:p>
+      <w:r>
+        <w:t>A) Helium</w:t>
+      </w:r>
+    </w:p>
+    <w:p>
+      <w:r>
+        <w:t>B) Oxygen</w:t>
+      </w:r>
+    </w:p>
+    <w:p>
+      <w:r>
+        <w:lastRenderedPageBreak/>
+        <w:t>C) Hydrogen</w:t>
+      </w:r>
+    </w:p>
+    <w:p>
+      <w:r>
+        <w:t>D) Carbon</w:t>
+      </w:r>
+    </w:p>
+    <w:p>
+      <w:r>
+        <w:t>Answer: C</w:t>
+      </w:r>
+    </w:p>
+    <w:p/>
+    <w:p>
+      <w:r>
+        <w:t>What is the process by which plants convert sunlight into energy?</w:t>
+      </w:r>
+    </w:p>
+    <w:p>
+      <w:r>
+        <w:t>A) Respiration</w:t>
+      </w:r>
+    </w:p>
+    <w:p>
+      <w:r>
+        <w:t>B) Photosynthesis</w:t>
+      </w:r>
+    </w:p>
+    <w:p>
+      <w:r>
+        <w:t>C) Fermentation</w:t>
+      </w:r>
+    </w:p>
+    <w:p>
+      <w:r>
+        <w:t>D) Transpiration</w:t>
+      </w:r>
+    </w:p>
+    <w:p>
+      <w:r>
+        <w:t>Answer: B</w:t>
+      </w:r>
+    </w:p>
+    <w:p/>
+    <w:p>
+      <w:r>
+        <w:t>What is the main component of natural gas?</w:t>
+      </w:r>
+    </w:p>
+    <w:p>
+      <w:r>
+        <w:t>A) Carbon monoxide</w:t>
+      </w:r>
+    </w:p>
+    <w:p>
+      <w:r>
+        <w:t>B) Methane</w:t>
+      </w:r>
+    </w:p>
+    <w:p>
+      <w:r>
+        <w:t>C) Ethane</w:t>
+      </w:r>
+    </w:p>
+    <w:p>
+      <w:r>
+        <w:t>D) Propane</w:t>
+      </w:r>
+    </w:p>
+    <w:p>
+      <w:r>
+        <w:t>Answer: B</w:t>
+      </w:r>
+      <w:r>
+        <w:br/>
+      </w:r>
+      <w:r>
+        <w:br/>
+        <w:t>With chat formatting:</w:t>
+      </w:r>
+    </w:p>
+    <w:p>
+      <w:r>
+        <w:t>&lt;think&gt;</w:t>
+      </w:r>
+    </w:p>
+    <w:p>
+      <w:r>
+        <w:t>Okay, so I need to explain what the speed of light is. Let me start by recalling what I know. The speed of light in a vacuum is a fundamental constant in physics. I remember it's approximately 299,792 kilometers per second, or about 186,282 miles per second. But wait, why is it important? Oh right, it's a cornerstone of Einstein's theory of relativity. But maybe I should break it down step by step.</w:t>
+      </w:r>
+    </w:p>
+    <w:p/>
+    <w:p>
+      <w:r>
+        <w:t xml:space="preserve">First, the speed of light in a vacuum—there's a difference between vacuum and other media like water or glass. In a vacuum, there's no matter to slow it down, so it travels at its </w:t>
+      </w:r>
+      <w:r>
+        <w:lastRenderedPageBreak/>
+        <w:t>maximum speed. In other materials, light slows down because it interacts with the atoms, which causes a reduction in speed. That's why light bends when passing through a prism, right? But the question is specifically about the speed, so I should focus on the vacuum value.</w:t>
+      </w:r>
+    </w:p>
+    <w:p/>
+    <w:p>
+      <w:r>
+        <w:t>Einstein's theory, both special and general relativity, states that the speed of light is constant in all inertial frames of reference. That means no matter how fast you're moving relative to a light source, the speed of light you measure remains the same. This leads to phenomena like time dilation and length contraction. But maybe that's getting too deep into the theory. The user might just want a basic definition.</w:t>
+      </w:r>
+    </w:p>
+    <w:p/>
+    <w:p>
+      <w:r>
+        <w:t>Also, the speed of light is a universal speed limit. According to relativity, nothing with mass can reach or exceed this speed. Even massless particles like photons can't accelerate beyond it. So, it's a fundamental upper limit in the universe.</w:t>
+      </w:r>
+    </w:p>
+    <w:p/>
+    <w:p>
+      <w:r>
+        <w:t>Wait, but how does this relate to other measurements? The speed of light is used to define the meter. Since 1983, the meter has been defined as the distance light travels in a vacuum in 1/299,792,458 of a second. That's a precise way to measure it using the speed of light as a constant.</w:t>
+      </w:r>
+    </w:p>
+    <w:p/>
+    <w:p>
+      <w:r>
+        <w:t xml:space="preserve">I should mention that the exact value is defined by the SI system, not measured directly anymore. So now it's a fixed value that we use in calculations. But historically, scientists tried to measure it using rotating mirrors or other methods, like the Michelson-Morley experiment, which was crucial in developing relativity.     </w:t>
+      </w:r>
+    </w:p>
+    <w:p/>
+    <w:p>
+      <w:r>
+        <w:t>Also, the speed of light affects how we perceive the universe. For example, light from distant stars takes years to reach us, so we see them as they were in the past. It's a key concept</w:t>
+      </w:r>
+    </w:p>
+    <w:p/>
+    <w:p>
+      <w:pPr>
+        <w:pStyle w:val="Listaszerbekezds"/>
+        <w:numPr>
+          <w:ilvl w:val="0"/>
+          <w:numId w:val="3"/>
+        </w:numPr>
+      </w:pPr>
+      <w:r>
+        <w:t xml:space="preserve">Git </w:t>
+      </w:r>
+      <w:proofErr w:type="spellStart"/>
+      <w:r>
+        <w:t>lfs</w:t>
+      </w:r>
+      <w:proofErr w:type="spellEnd"/>
+      <w:r>
+        <w:t xml:space="preserve"> was needed to track </w:t>
+      </w:r>
+      <w:proofErr w:type="spellStart"/>
+      <w:r>
+        <w:t>mdodels</w:t>
+      </w:r>
+      <w:proofErr w:type="spellEnd"/>
+      <w:r>
+        <w:t xml:space="preserve">. </w:t>
+      </w:r>
+      <w:r>
+        <w:t xml:space="preserve">But it turned out only 2gb limit what it has so no model track possible with git. </w:t>
+      </w:r>
     </w:p>
     <w:sectPr>
       <w:pgSz w:w="12240" w:h="15840"/>
@@ -94,6 +674,119 @@
 <file path=word/numbering.xml><?xml version="1.0" encoding="utf-8"?>
 <w:numbering xmlns:wpc="http://schemas.microsoft.com/office/word/2010/wordprocessingCanvas" xmlns:cx="http://schemas.microsoft.com/office/drawing/2014/chartex" xmlns:cx1="http://schemas.microsoft.com/office/drawing/2015/9/8/chartex" xmlns:cx2="http://schemas.microsoft.com/office/drawing/2015/10/21/chartex" xmlns:cx3="http://schemas.microsoft.com/office/drawing/2016/5/9/chartex" xmlns:cx4="http://schemas.microsoft.com/office/drawing/2016/5/10/chartex" xmlns:cx5="http://schemas.microsoft.com/office/drawing/2016/5/11/chartex" xmlns:cx6="http://schemas.microsoft.com/office/drawing/2016/5/12/chartex" xmlns:cx7="http://schemas.microsoft.com/office/drawing/2016/5/13/chartex" xmlns:cx8="http://schemas.microsoft.com/office/drawing/2016/5/14/chartex" xmlns:mc="http://schemas.openxmlformats.org/markup-compatibility/2006" xmlns:aink="http://schemas.microsoft.com/office/drawing/2016/ink" xmlns:am3d="http://schemas.microsoft.com/office/drawing/2017/model3d" xmlns:o="urn:schemas-microsoft-com:office:office" xmlns:oel="http://schemas.microsoft.com/office/2019/extlst" xmlns:r="http://schemas.openxmlformats.org/officeDocument/2006/relationships" xmlns:m="http://schemas.openxmlformats.org/officeDocument/2006/math" xmlns:v="urn:schemas-microsoft-com:vml" xmlns:wp14="http://schemas.microsoft.com/office/word/2010/wordprocessingDrawing" xmlns:wp="http://schemas.openxmlformats.org/drawingml/2006/wordprocessingDrawing" xmlns:w10="urn:schemas-microsoft-com:office:word" xmlns:w="http://schemas.openxmlformats.org/wordprocessingml/2006/main" xmlns:w14="http://schemas.microsoft.com/office/word/2010/wordml" xmlns:w15="http://schemas.microsoft.com/office/word/2012/wordml" xmlns:w16cex="http://schemas.microsoft.com/office/word/2018/wordml/cex" xmlns:w16cid="http://schemas.microsoft.com/office/word/2016/wordml/cid" xmlns:w16="http://schemas.microsoft.com/office/word/2018/wordml" xmlns:w16du="http://schemas.microsoft.com/office/word/2023/wordml/word16du" xmlns:w16sdtdh="http://schemas.microsoft.com/office/word/2020/wordml/sdtdatahash" xmlns:w16sdtfl="http://schemas.microsoft.com/office/word/2024/wordml/sdtformatlock" xmlns:w16se="http://schemas.microsoft.com/office/word/2015/wordml/symex" xmlns:wpg="http://schemas.microsoft.com/office/word/2010/wordprocessingGroup" xmlns:wpi="http://schemas.microsoft.com/office/word/2010/wordprocessingInk" xmlns:wne="http://schemas.microsoft.com/office/word/2006/wordml" xmlns:wps="http://schemas.microsoft.com/office/word/2010/wordprocessingShape" mc:Ignorable="w14 w15 w16se w16cid w16 w16cex w16sdtdh w16sdtfl w16du wp14">
   <w:abstractNum w:abstractNumId="0" w15:restartNumberingAfterBreak="0">
+    <w:nsid w:val="2AB05F2B"/>
+    <w:multiLevelType w:val="hybridMultilevel"/>
+    <w:tmpl w:val="5B600BF6"/>
+    <w:lvl w:ilvl="0" w:tplc="04090001">
+      <w:start w:val="1"/>
+      <w:numFmt w:val="bullet"/>
+      <w:lvlText w:val=""/>
+      <w:lvlJc w:val="left"/>
+      <w:pPr>
+        <w:ind w:left="720" w:hanging="360"/>
+      </w:pPr>
+      <w:rPr>
+        <w:rFonts w:ascii="Symbol" w:hAnsi="Symbol" w:hint="default"/>
+      </w:rPr>
+    </w:lvl>
+    <w:lvl w:ilvl="1" w:tplc="04090003" w:tentative="1">
+      <w:start w:val="1"/>
+      <w:numFmt w:val="bullet"/>
+      <w:lvlText w:val="o"/>
+      <w:lvlJc w:val="left"/>
+      <w:pPr>
+        <w:ind w:left="1440" w:hanging="360"/>
+      </w:pPr>
+      <w:rPr>
+        <w:rFonts w:ascii="Courier New" w:hAnsi="Courier New" w:cs="Courier New" w:hint="default"/>
+      </w:rPr>
+    </w:lvl>
+    <w:lvl w:ilvl="2" w:tplc="04090005" w:tentative="1">
+      <w:start w:val="1"/>
+      <w:numFmt w:val="bullet"/>
+      <w:lvlText w:val=""/>
+      <w:lvlJc w:val="left"/>
+      <w:pPr>
+        <w:ind w:left="2160" w:hanging="360"/>
+      </w:pPr>
+      <w:rPr>
+        <w:rFonts w:ascii="Wingdings" w:hAnsi="Wingdings" w:hint="default"/>
+      </w:rPr>
+    </w:lvl>
+    <w:lvl w:ilvl="3" w:tplc="04090001" w:tentative="1">
+      <w:start w:val="1"/>
+      <w:numFmt w:val="bullet"/>
+      <w:lvlText w:val=""/>
+      <w:lvlJc w:val="left"/>
+      <w:pPr>
+        <w:ind w:left="2880" w:hanging="360"/>
+      </w:pPr>
+      <w:rPr>
+        <w:rFonts w:ascii="Symbol" w:hAnsi="Symbol" w:hint="default"/>
+      </w:rPr>
+    </w:lvl>
+    <w:lvl w:ilvl="4" w:tplc="04090003" w:tentative="1">
+      <w:start w:val="1"/>
+      <w:numFmt w:val="bullet"/>
+      <w:lvlText w:val="o"/>
+      <w:lvlJc w:val="left"/>
+      <w:pPr>
+        <w:ind w:left="3600" w:hanging="360"/>
+      </w:pPr>
+      <w:rPr>
+        <w:rFonts w:ascii="Courier New" w:hAnsi="Courier New" w:cs="Courier New" w:hint="default"/>
+      </w:rPr>
+    </w:lvl>
+    <w:lvl w:ilvl="5" w:tplc="04090005" w:tentative="1">
+      <w:start w:val="1"/>
+      <w:numFmt w:val="bullet"/>
+      <w:lvlText w:val=""/>
+      <w:lvlJc w:val="left"/>
+      <w:pPr>
+        <w:ind w:left="4320" w:hanging="360"/>
+      </w:pPr>
+      <w:rPr>
+        <w:rFonts w:ascii="Wingdings" w:hAnsi="Wingdings" w:hint="default"/>
+      </w:rPr>
+    </w:lvl>
+    <w:lvl w:ilvl="6" w:tplc="04090001" w:tentative="1">
+      <w:start w:val="1"/>
+      <w:numFmt w:val="bullet"/>
+      <w:lvlText w:val=""/>
+      <w:lvlJc w:val="left"/>
+      <w:pPr>
+        <w:ind w:left="5040" w:hanging="360"/>
+      </w:pPr>
+      <w:rPr>
+        <w:rFonts w:ascii="Symbol" w:hAnsi="Symbol" w:hint="default"/>
+      </w:rPr>
+    </w:lvl>
+    <w:lvl w:ilvl="7" w:tplc="04090003" w:tentative="1">
+      <w:start w:val="1"/>
+      <w:numFmt w:val="bullet"/>
+      <w:lvlText w:val="o"/>
+      <w:lvlJc w:val="left"/>
+      <w:pPr>
+        <w:ind w:left="5760" w:hanging="360"/>
+      </w:pPr>
+      <w:rPr>
+        <w:rFonts w:ascii="Courier New" w:hAnsi="Courier New" w:cs="Courier New" w:hint="default"/>
+      </w:rPr>
+    </w:lvl>
+    <w:lvl w:ilvl="8" w:tplc="04090005" w:tentative="1">
+      <w:start w:val="1"/>
+      <w:numFmt w:val="bullet"/>
+      <w:lvlText w:val=""/>
+      <w:lvlJc w:val="left"/>
+      <w:pPr>
+        <w:ind w:left="6480" w:hanging="360"/>
+      </w:pPr>
+      <w:rPr>
+        <w:rFonts w:ascii="Wingdings" w:hAnsi="Wingdings" w:hint="default"/>
+      </w:rPr>
+    </w:lvl>
+  </w:abstractNum>
+  <w:abstractNum w:abstractNumId="1" w15:restartNumberingAfterBreak="0">
     <w:nsid w:val="2AFE7E43"/>
     <w:multiLevelType w:val="hybridMultilevel"/>
     <w:tmpl w:val="3858DB04"/>
@@ -206,7 +899,7 @@
       </w:rPr>
     </w:lvl>
   </w:abstractNum>
-  <w:abstractNum w:abstractNumId="1" w15:restartNumberingAfterBreak="0">
+  <w:abstractNum w:abstractNumId="2" w15:restartNumberingAfterBreak="0">
     <w:nsid w:val="60806610"/>
     <w:multiLevelType w:val="hybridMultilevel"/>
     <w:tmpl w:val="9AF41124"/>
@@ -222,7 +915,7 @@
         <w:rFonts w:ascii="Symbol" w:hAnsi="Symbol" w:hint="default"/>
       </w:rPr>
     </w:lvl>
-    <w:lvl w:ilvl="1" w:tplc="04090003" w:tentative="1">
+    <w:lvl w:ilvl="1" w:tplc="04090003">
       <w:start w:val="1"/>
       <w:numFmt w:val="bullet"/>
       <w:lvlText w:val="o"/>
@@ -320,10 +1013,13 @@
     </w:lvl>
   </w:abstractNum>
   <w:num w:numId="1" w16cid:durableId="1882399269">
-    <w:abstractNumId w:val="0"/>
+    <w:abstractNumId w:val="1"/>
   </w:num>
   <w:num w:numId="2" w16cid:durableId="216280983">
-    <w:abstractNumId w:val="1"/>
+    <w:abstractNumId w:val="2"/>
+  </w:num>
+  <w:num w:numId="3" w16cid:durableId="1711999894">
+    <w:abstractNumId w:val="0"/>
   </w:num>
 </w:numbering>
 </file>

</xml_diff>

<commit_message>
data_handler is working, vLM nerfed due to extreme RAM usage in some cases
-Corrected bug regarding the replacement of images
+Added test_parse_description.py to test the bug.
+Added admin python.bat if something needs to be done in admin privileges
-Important change in vLM: in line ~ 100  pixel_values max_num value is decreased as sometimes with original 36 it consumet up to 60GB RAM in total. Now with 12 it stays under 18GB.
</commit_message>
<xml_diff>
--- a/additional_notes.docx
+++ b/additional_notes.docx
@@ -668,6 +668,36 @@
       </w:pPr>
       <w:r>
         <w:t>pip install accelerate</w:t>
+      </w:r>
+    </w:p>
+    <w:p>
+      <w:pPr>
+        <w:pStyle w:val="Listaszerbekezds"/>
+        <w:numPr>
+          <w:ilvl w:val="0"/>
+          <w:numId w:val="3"/>
+        </w:numPr>
+      </w:pPr>
+      <w:r>
+        <w:t>pixel_values</w:t>
+      </w:r>
+      <w:r>
+        <w:t xml:space="preserve">( max_num=1) is the new value as in some images with 36 was 60GB VRAM+RAM usage. </w:t>
+      </w:r>
+    </w:p>
+    <w:p>
+      <w:pPr>
+        <w:pStyle w:val="Listaszerbekezds"/>
+        <w:numPr>
+          <w:ilvl w:val="0"/>
+          <w:numId w:val="3"/>
+        </w:numPr>
+      </w:pPr>
+      <w:r>
+        <w:t xml:space="preserve">Duplication detection can lower the time to 1111/1526=  ~28%. </w:t>
+      </w:r>
+      <w:r>
+        <w:t>(In the config I had)</w:t>
       </w:r>
     </w:p>
     <w:sectPr>
@@ -1636,6 +1666,7 @@
   <w:style w:type="character" w:default="1" w:styleId="Bekezdsalapbettpusa">
     <w:name w:val="Default Paragraph Font"/>
     <w:uiPriority w:val="1"/>
+    <w:semiHidden/>
     <w:unhideWhenUsed/>
   </w:style>
   <w:style w:type="table" w:default="1" w:styleId="Normltblzat">

</xml_diff>

<commit_message>
Deleted some files added AI generated inference
Inferece working more or less. Accuracy mid.
Cleanup needed as it's a generated file "....._generated.py" files
</commit_message>
<xml_diff>
--- a/additional_notes.docx
+++ b/additional_notes.docx
@@ -698,6 +698,21 @@
       </w:r>
       <w:r>
         <w:t>(In the config I had)</w:t>
+      </w:r>
+    </w:p>
+    <w:p>
+      <w:pPr>
+        <w:pStyle w:val="Listaszerbekezds"/>
+        <w:numPr>
+          <w:ilvl w:val="0"/>
+          <w:numId w:val="3"/>
+        </w:numPr>
+      </w:pPr>
+      <w:r>
+        <w:t xml:space="preserve">For ember.py </w:t>
+      </w:r>
+      <w:r>
+        <w:t>pip install -U "sentence-transformers[onnx-gpu]"</w:t>
       </w:r>
     </w:p>
     <w:sectPr>

</xml_diff>